<commit_message>
Access database for lead study + description
</commit_message>
<xml_diff>
--- a/Database_Project/Database_project_description.docx
+++ b/Database_Project/Database_project_description.docx
@@ -1,105 +1,76 @@
 
 <file path=word/document.xml><?xml version="1.0" encoding="utf-8"?>
-<w:document xmlns:wpc="http://schemas.microsoft.com/office/word/2010/wordprocessingCanvas" xmlns:mc="http://schemas.openxmlformats.org/markup-compatibility/2006" xmlns:o="urn:schemas-microsoft-com:office:office" xmlns:r="http://schemas.openxmlformats.org/officeDocument/2006/relationships" xmlns:m="http://schemas.openxmlformats.org/officeDocument/2006/math" xmlns:v="urn:schemas-microsoft-com:vml" xmlns:wp14="http://schemas.microsoft.com/office/word/2010/wordprocessingDrawing" xmlns:wp="http://schemas.openxmlformats.org/drawingml/2006/wordprocessingDrawing" xmlns:w10="urn:schemas-microsoft-com:office:word" xmlns:w="http://schemas.openxmlformats.org/wordprocessingml/2006/main" xmlns:w14="http://schemas.microsoft.com/office/word/2010/wordml" xmlns:w15="http://schemas.microsoft.com/office/word/2012/wordml" xmlns:wpg="http://schemas.microsoft.com/office/word/2010/wordprocessingGroup" xmlns:wpi="http://schemas.microsoft.com/office/word/2010/wordprocessingInk" xmlns:wne="http://schemas.microsoft.com/office/word/2006/wordml" xmlns:wps="http://schemas.microsoft.com/office/word/2010/wordprocessingShape" mc:Ignorable="w14 w15 wp14">
+<w:document xmlns:wpc="http://schemas.microsoft.com/office/word/2010/wordprocessingCanvas" xmlns:cx="http://schemas.microsoft.com/office/drawing/2014/chartex" xmlns:cx1="http://schemas.microsoft.com/office/drawing/2015/9/8/chartex" xmlns:cx2="http://schemas.microsoft.com/office/drawing/2015/10/21/chartex" xmlns:cx3="http://schemas.microsoft.com/office/drawing/2016/5/9/chartex" xmlns:cx4="http://schemas.microsoft.com/office/drawing/2016/5/10/chartex" xmlns:cx5="http://schemas.microsoft.com/office/drawing/2016/5/11/chartex" xmlns:cx6="http://schemas.microsoft.com/office/drawing/2016/5/12/chartex" xmlns:cx7="http://schemas.microsoft.com/office/drawing/2016/5/13/chartex" xmlns:cx8="http://schemas.microsoft.com/office/drawing/2016/5/14/chartex" xmlns:mc="http://schemas.openxmlformats.org/markup-compatibility/2006" xmlns:aink="http://schemas.microsoft.com/office/drawing/2016/ink" xmlns:am3d="http://schemas.microsoft.com/office/drawing/2017/model3d" xmlns:o="urn:schemas-microsoft-com:office:office" xmlns:r="http://schemas.openxmlformats.org/officeDocument/2006/relationships" xmlns:m="http://schemas.openxmlformats.org/officeDocument/2006/math" xmlns:v="urn:schemas-microsoft-com:vml" xmlns:wp14="http://schemas.microsoft.com/office/word/2010/wordprocessingDrawing" xmlns:wp="http://schemas.openxmlformats.org/drawingml/2006/wordprocessingDrawing" xmlns:w10="urn:schemas-microsoft-com:office:word" xmlns:w="http://schemas.openxmlformats.org/wordprocessingml/2006/main" xmlns:w14="http://schemas.microsoft.com/office/word/2010/wordml" xmlns:w15="http://schemas.microsoft.com/office/word/2012/wordml" xmlns:w16cid="http://schemas.microsoft.com/office/word/2016/wordml/cid" xmlns:w16se="http://schemas.microsoft.com/office/word/2015/wordml/symex" xmlns:wpg="http://schemas.microsoft.com/office/word/2010/wordprocessingGroup" xmlns:wpi="http://schemas.microsoft.com/office/word/2010/wordprocessingInk" xmlns:wne="http://schemas.microsoft.com/office/word/2006/wordml" xmlns:wps="http://schemas.microsoft.com/office/word/2010/wordprocessingShape" mc:Ignorable="w14 w15 w16se w16cid wp14">
   <w:body>
     <w:p>
       <w:pPr>
-        <w:contextualSpacing/>
-      </w:pPr>
-      <w:r>
-        <w:t>Feben Asefaha</w:t>
-      </w:r>
-    </w:p>
-    <w:p>
-      <w:pPr>
-        <w:contextualSpacing/>
-      </w:pPr>
-      <w:r>
-        <w:t>P8180</w:t>
-      </w:r>
-    </w:p>
-    <w:p>
-      <w:pPr>
-        <w:contextualSpacing/>
-      </w:pPr>
-      <w:r>
-        <w:t xml:space="preserve">Final Project </w:t>
-      </w:r>
-    </w:p>
-    <w:p>
-      <w:pPr>
-        <w:contextualSpacing/>
-      </w:pPr>
-      <w:r>
-        <w:t>May 3, 2018</w:t>
+        <w:rPr>
+          <w:u w:val="single"/>
+        </w:rPr>
+      </w:pPr>
+      <w:r>
+        <w:rPr>
+          <w:u w:val="single"/>
+        </w:rPr>
+        <w:t>Supplemental Document</w:t>
       </w:r>
     </w:p>
     <w:p/>
     <w:p>
-      <w:pPr>
-        <w:rPr>
+      <w:r>
+        <w:t>a) Brief summary of the research project it is based on.</w:t>
+      </w:r>
+    </w:p>
+    <w:p>
+      <w:pPr>
+        <w:rPr>
+          <w:color w:val="0070C0"/>
+        </w:rPr>
+      </w:pPr>
+      <w:r>
+        <w:rPr>
+          <w:color w:val="0070C0"/>
+        </w:rPr>
+        <w:t>A study that looks at lead levels in children ages 1 – 5 in various neighborhoods throughout NYC.</w:t>
+      </w:r>
+    </w:p>
+    <w:p>
+      <w:pPr>
+        <w:rPr>
+          <w:b/>
+          <w:color w:val="0070C0"/>
+        </w:rPr>
+      </w:pPr>
+      <w:r>
+        <w:rPr>
+          <w:b/>
+          <w:color w:val="0070C0"/>
           <w:u w:val="single"/>
         </w:rPr>
-      </w:pPr>
-      <w:r>
-        <w:rPr>
-          <w:u w:val="single"/>
-        </w:rPr>
-        <w:t>Supplemental Document</w:t>
-      </w:r>
-    </w:p>
-    <w:p/>
-    <w:p>
-      <w:r>
-        <w:t>a) Brief summary of the research project it is based on.</w:t>
-      </w:r>
-    </w:p>
-    <w:p>
-      <w:pPr>
-        <w:rPr>
-          <w:color w:val="0070C0"/>
-        </w:rPr>
-      </w:pPr>
-      <w:r>
-        <w:rPr>
-          <w:color w:val="0070C0"/>
-        </w:rPr>
-        <w:t xml:space="preserve">A study that looks </w:t>
-      </w:r>
-      <w:r>
-        <w:rPr>
-          <w:color w:val="0070C0"/>
-        </w:rPr>
-        <w:t>at lead levels in children ages 1 – 5</w:t>
-      </w:r>
-      <w:r>
-        <w:rPr>
-          <w:color w:val="0070C0"/>
-        </w:rPr>
-        <w:t xml:space="preserve"> in various neighborhoods throughout NYC.</w:t>
-      </w:r>
-    </w:p>
-    <w:p>
-      <w:pPr>
+        <w:t>Parent Table</w:t>
+      </w:r>
+      <w:r>
         <w:rPr>
           <w:b/>
           <w:color w:val="0070C0"/>
         </w:rPr>
-      </w:pPr>
+        <w:t xml:space="preserve"> </w:t>
+      </w:r>
+      <w:proofErr w:type="gramStart"/>
       <w:r>
         <w:rPr>
           <w:b/>
           <w:color w:val="0070C0"/>
-          <w:u w:val="single"/>
-        </w:rPr>
-        <w:t>Parent Table</w:t>
-      </w:r>
+        </w:rPr>
+        <w:t>–  Patient</w:t>
+      </w:r>
+      <w:proofErr w:type="gramEnd"/>
       <w:r>
         <w:rPr>
           <w:b/>
           <w:color w:val="0070C0"/>
         </w:rPr>
-        <w:t xml:space="preserve"> –  Patient demographic Information   (</w:t>
+        <w:t xml:space="preserve"> demographic Information   (</w:t>
       </w:r>
       <w:r>
         <w:rPr>
@@ -150,19 +121,7 @@
         <w:rPr>
           <w:color w:val="0070C0"/>
         </w:rPr>
-        <w:t>Age at Time of V</w:t>
-      </w:r>
-      <w:r>
-        <w:rPr>
-          <w:color w:val="0070C0"/>
-        </w:rPr>
-        <w:t>isit (in months</w:t>
-      </w:r>
-      <w:r>
-        <w:rPr>
-          <w:color w:val="0070C0"/>
-        </w:rPr>
-        <w:t>)</w:t>
+        <w:t>Age at Time of Visit (in months)</w:t>
       </w:r>
     </w:p>
     <w:p>
@@ -377,7 +336,21 @@
         <w:rPr>
           <w:color w:val="0070C0"/>
         </w:rPr>
-        <w:t>Lead Level in Blood (µg/dL)</w:t>
+        <w:t>Lead Level in Blood (µg/</w:t>
+      </w:r>
+      <w:proofErr w:type="spellStart"/>
+      <w:r>
+        <w:rPr>
+          <w:color w:val="0070C0"/>
+        </w:rPr>
+        <w:t>dL</w:t>
+      </w:r>
+      <w:proofErr w:type="spellEnd"/>
+      <w:r>
+        <w:rPr>
+          <w:color w:val="0070C0"/>
+        </w:rPr>
+        <w:t>)</w:t>
       </w:r>
     </w:p>
     <w:p>
@@ -407,14 +380,15 @@
           <w:b/>
           <w:color w:val="0070C0"/>
         </w:rPr>
-        <w:t xml:space="preserve"> – Guardian demographic information</w:t>
-      </w:r>
+        <w:t xml:space="preserve"> – Guardian demographic information </w:t>
+      </w:r>
+      <w:proofErr w:type="gramStart"/>
       <w:r>
         <w:rPr>
           <w:b/>
           <w:color w:val="0070C0"/>
         </w:rPr>
-        <w:t xml:space="preserve">    </w:t>
+        <w:t xml:space="preserve">   </w:t>
       </w:r>
       <w:r>
         <w:rPr>
@@ -422,7 +396,16 @@
           <w:i/>
           <w:color w:val="0070C0"/>
         </w:rPr>
-        <w:t>(child table because one patient can have more than one guardian)</w:t>
+        <w:t>(</w:t>
+      </w:r>
+      <w:proofErr w:type="gramEnd"/>
+      <w:r>
+        <w:rPr>
+          <w:b/>
+          <w:i/>
+          <w:color w:val="0070C0"/>
+        </w:rPr>
+        <w:t>child table because one patient can have more than one guardian)</w:t>
       </w:r>
     </w:p>
     <w:p>
@@ -512,13 +495,7 @@
         <w:rPr>
           <w:color w:val="0070C0"/>
         </w:rPr>
-        <w:t>Age at Child’s Baseline Visit</w:t>
-      </w:r>
-      <w:r>
-        <w:rPr>
-          <w:color w:val="0070C0"/>
-        </w:rPr>
-        <w:t xml:space="preserve"> (in years)</w:t>
+        <w:t>Age at Child’s Baseline Visit (in years)</w:t>
       </w:r>
     </w:p>
     <w:p>
@@ -572,13 +549,7 @@
         <w:rPr>
           <w:color w:val="0070C0"/>
         </w:rPr>
-        <w:t xml:space="preserve">Yearly </w:t>
-      </w:r>
-      <w:r>
-        <w:rPr>
-          <w:color w:val="0070C0"/>
-        </w:rPr>
-        <w:t>income level (drop down with categories)</w:t>
+        <w:t>Yearly income level (drop down with categories)</w:t>
       </w:r>
     </w:p>
     <w:p/>
@@ -626,7 +597,15 @@
         <w:t>)</w:t>
       </w:r>
       <w:r>
-        <w:t xml:space="preserve"> in which you have VBA code, and what the code is intended to do.</w:t>
+        <w:t xml:space="preserve"> in which </w:t>
+      </w:r>
+      <w:r>
+        <w:t>I</w:t>
+      </w:r>
+      <w:bookmarkStart w:id="0" w:name="_GoBack"/>
+      <w:bookmarkEnd w:id="0"/>
+      <w:r>
+        <w:t xml:space="preserve"> have VBA code, and what the code is intended to do.</w:t>
       </w:r>
     </w:p>
     <w:p>
@@ -641,24 +620,25 @@
         </w:rPr>
         <w:t xml:space="preserve">FORM: </w:t>
       </w:r>
+      <w:proofErr w:type="spellStart"/>
       <w:r>
         <w:rPr>
           <w:color w:val="0070C0"/>
         </w:rPr>
         <w:t>frmPatients</w:t>
       </w:r>
-    </w:p>
-    <w:p>
-      <w:pPr>
-        <w:rPr>
-          <w:color w:val="0070C0"/>
-        </w:rPr>
-      </w:pPr>
-      <w:r>
-        <w:rPr>
-          <w:color w:val="0070C0"/>
-        </w:rPr>
-        <w:lastRenderedPageBreak/>
+      <w:proofErr w:type="spellEnd"/>
+    </w:p>
+    <w:p>
+      <w:pPr>
+        <w:rPr>
+          <w:color w:val="0070C0"/>
+        </w:rPr>
+      </w:pPr>
+      <w:r>
+        <w:rPr>
+          <w:color w:val="0070C0"/>
+        </w:rPr>
         <w:t xml:space="preserve">FIELD: </w:t>
       </w:r>
       <w:r>
@@ -691,21 +671,59 @@
         <w:rPr>
           <w:color w:val="0070C0"/>
         </w:rPr>
-        <w:t>Private Sub cboBorough_AfterUpdate()</w:t>
-      </w:r>
-    </w:p>
-    <w:p>
-      <w:pPr>
-        <w:rPr>
-          <w:color w:val="0070C0"/>
-        </w:rPr>
-      </w:pPr>
-      <w:r>
-        <w:rPr>
-          <w:color w:val="0070C0"/>
-        </w:rPr>
-        <w:t>Me.cbozipcodes.Requery</w:t>
-      </w:r>
+        <w:t xml:space="preserve">Private Sub </w:t>
+      </w:r>
+      <w:proofErr w:type="spellStart"/>
+      <w:r>
+        <w:rPr>
+          <w:color w:val="0070C0"/>
+        </w:rPr>
+        <w:t>cboBorough_</w:t>
+      </w:r>
+      <w:proofErr w:type="gramStart"/>
+      <w:r>
+        <w:rPr>
+          <w:color w:val="0070C0"/>
+        </w:rPr>
+        <w:t>AfterUpdate</w:t>
+      </w:r>
+      <w:proofErr w:type="spellEnd"/>
+      <w:r>
+        <w:rPr>
+          <w:color w:val="0070C0"/>
+        </w:rPr>
+        <w:t>(</w:t>
+      </w:r>
+      <w:proofErr w:type="gramEnd"/>
+      <w:r>
+        <w:rPr>
+          <w:color w:val="0070C0"/>
+        </w:rPr>
+        <w:t>)</w:t>
+      </w:r>
+    </w:p>
+    <w:p>
+      <w:pPr>
+        <w:rPr>
+          <w:color w:val="0070C0"/>
+        </w:rPr>
+      </w:pPr>
+      <w:proofErr w:type="spellStart"/>
+      <w:proofErr w:type="gramStart"/>
+      <w:r>
+        <w:rPr>
+          <w:color w:val="0070C0"/>
+        </w:rPr>
+        <w:t>Me.cbozipcodes</w:t>
+      </w:r>
+      <w:proofErr w:type="gramEnd"/>
+      <w:r>
+        <w:rPr>
+          <w:color w:val="0070C0"/>
+        </w:rPr>
+        <w:t>.Requery</w:t>
+      </w:r>
+      <w:proofErr w:type="spellEnd"/>
     </w:p>
     <w:p>
       <w:pPr>
@@ -737,19 +755,53 @@
         <w:rPr>
           <w:color w:val="0070C0"/>
         </w:rPr>
-        <w:t>-The code allows for a cascading combo box. After you choose Borough in frmPatients, the options in the next combo box (Zipcode) change depending on what borough you chose.</w:t>
-      </w:r>
-    </w:p>
-    <w:p>
-      <w:pPr>
-        <w:rPr>
-          <w:color w:val="0070C0"/>
-        </w:rPr>
-      </w:pPr>
-    </w:p>
-    <w:p>
-      <w:r>
-        <w:t>d) The titles and descriptions of queries 22a and 22b.</w:t>
+        <w:t xml:space="preserve">-The code allows for a cascading combo box. After you choose Borough in </w:t>
+      </w:r>
+      <w:proofErr w:type="spellStart"/>
+      <w:r>
+        <w:rPr>
+          <w:color w:val="0070C0"/>
+        </w:rPr>
+        <w:t>frmPatients</w:t>
+      </w:r>
+      <w:proofErr w:type="spellEnd"/>
+      <w:r>
+        <w:rPr>
+          <w:color w:val="0070C0"/>
+        </w:rPr>
+        <w:t>, the options in the next combo box (</w:t>
+      </w:r>
+      <w:proofErr w:type="spellStart"/>
+      <w:r>
+        <w:rPr>
+          <w:color w:val="0070C0"/>
+        </w:rPr>
+        <w:t>Zipcode</w:t>
+      </w:r>
+      <w:proofErr w:type="spellEnd"/>
+      <w:r>
+        <w:rPr>
+          <w:color w:val="0070C0"/>
+        </w:rPr>
+        <w:t>) change depending on what borough you chose.</w:t>
+      </w:r>
+    </w:p>
+    <w:p>
+      <w:pPr>
+        <w:rPr>
+          <w:color w:val="0070C0"/>
+        </w:rPr>
+      </w:pPr>
+    </w:p>
+    <w:p>
+      <w:r>
+        <w:t>d) The titles and descriptions of queries 22a and 22b</w:t>
+      </w:r>
+      <w:r>
+        <w:t xml:space="preserve"> (View &gt; SQL View)</w:t>
+      </w:r>
+      <w:r>
+        <w:t>.</w:t>
       </w:r>
     </w:p>
     <w:p>
@@ -776,8 +828,15 @@
           <w:color w:val="0070C0"/>
         </w:rPr>
         <w:tab/>
+      </w:r>
+      <w:proofErr w:type="spellStart"/>
+      <w:r>
+        <w:rPr>
+          <w:color w:val="0070C0"/>
+        </w:rPr>
         <w:t>qryBaselineLeadByZipcode</w:t>
       </w:r>
+      <w:proofErr w:type="spellEnd"/>
     </w:p>
     <w:p>
       <w:pPr>
@@ -790,7 +849,21 @@
           <w:color w:val="0070C0"/>
         </w:rPr>
         <w:tab/>
-        <w:t>This query tells you the Average Baseline Lead Values for children in each zipcode, in micrograms/deciliter</w:t>
+        <w:t xml:space="preserve">This query tells you the Average Baseline Lead Values for children in each </w:t>
+      </w:r>
+      <w:proofErr w:type="spellStart"/>
+      <w:r>
+        <w:rPr>
+          <w:color w:val="0070C0"/>
+        </w:rPr>
+        <w:t>zipcode</w:t>
+      </w:r>
+      <w:proofErr w:type="spellEnd"/>
+      <w:r>
+        <w:rPr>
+          <w:color w:val="0070C0"/>
+        </w:rPr>
+        <w:t>, in micrograms/deciliter</w:t>
       </w:r>
     </w:p>
     <w:p>
@@ -824,8 +897,15 @@
           <w:color w:val="0070C0"/>
         </w:rPr>
         <w:tab/>
+      </w:r>
+      <w:proofErr w:type="spellStart"/>
+      <w:r>
+        <w:rPr>
+          <w:color w:val="0070C0"/>
+        </w:rPr>
         <w:t>qryCompletedStudy</w:t>
       </w:r>
+      <w:proofErr w:type="spellEnd"/>
     </w:p>
     <w:p>
       <w:pPr>
@@ -880,8 +960,15 @@
           <w:color w:val="0070C0"/>
         </w:rPr>
         <w:tab/>
+      </w:r>
+      <w:proofErr w:type="spellStart"/>
+      <w:r>
+        <w:rPr>
+          <w:color w:val="0070C0"/>
+        </w:rPr>
         <w:t>qryCalculatedAge</w:t>
       </w:r>
+      <w:proofErr w:type="spellEnd"/>
     </w:p>
     <w:p>
       <w:pPr>
@@ -909,7 +996,6 @@
           <w:color w:val="0070C0"/>
         </w:rPr>
       </w:pPr>
-      <w:bookmarkStart w:id="0" w:name="_GoBack"/>
       <w:r>
         <w:rPr>
           <w:color w:val="0070C0"/>
@@ -928,8 +1014,15 @@
           <w:color w:val="0070C0"/>
         </w:rPr>
         <w:tab/>
+      </w:r>
+      <w:proofErr w:type="spellStart"/>
+      <w:r>
+        <w:rPr>
+          <w:color w:val="0070C0"/>
+        </w:rPr>
         <w:t>RptBaselineLeadByZipcode</w:t>
       </w:r>
+      <w:proofErr w:type="spellEnd"/>
     </w:p>
     <w:p>
       <w:pPr>
@@ -942,9 +1035,22 @@
           <w:color w:val="0070C0"/>
         </w:rPr>
         <w:tab/>
-        <w:t xml:space="preserve">This report is based on Query 22a, so it displays the average baseline lead levels for children in the study, separated out by zipcode. </w:t>
-      </w:r>
-      <w:bookmarkEnd w:id="0"/>
+        <w:t xml:space="preserve">This report is based on Query 22a, so it displays the average baseline lead levels for children in the study, separated out by </w:t>
+      </w:r>
+      <w:proofErr w:type="spellStart"/>
+      <w:r>
+        <w:rPr>
+          <w:color w:val="0070C0"/>
+        </w:rPr>
+        <w:t>zipcode</w:t>
+      </w:r>
+      <w:proofErr w:type="spellEnd"/>
+      <w:r>
+        <w:rPr>
+          <w:color w:val="0070C0"/>
+        </w:rPr>
+        <w:t xml:space="preserve">. </w:t>
+      </w:r>
     </w:p>
     <w:sectPr>
       <w:pgSz w:w="12240" w:h="15840"/>
@@ -957,7 +1063,7 @@
 </file>
 
 <file path=word/numbering.xml><?xml version="1.0" encoding="utf-8"?>
-<w:numbering xmlns:wpc="http://schemas.microsoft.com/office/word/2010/wordprocessingCanvas" xmlns:mc="http://schemas.openxmlformats.org/markup-compatibility/2006" xmlns:o="urn:schemas-microsoft-com:office:office" xmlns:r="http://schemas.openxmlformats.org/officeDocument/2006/relationships" xmlns:m="http://schemas.openxmlformats.org/officeDocument/2006/math" xmlns:v="urn:schemas-microsoft-com:vml" xmlns:wp14="http://schemas.microsoft.com/office/word/2010/wordprocessingDrawing" xmlns:wp="http://schemas.openxmlformats.org/drawingml/2006/wordprocessingDrawing" xmlns:w10="urn:schemas-microsoft-com:office:word" xmlns:w="http://schemas.openxmlformats.org/wordprocessingml/2006/main" xmlns:w14="http://schemas.microsoft.com/office/word/2010/wordml" xmlns:w15="http://schemas.microsoft.com/office/word/2012/wordml" xmlns:wpg="http://schemas.microsoft.com/office/word/2010/wordprocessingGroup" xmlns:wpi="http://schemas.microsoft.com/office/word/2010/wordprocessingInk" xmlns:wne="http://schemas.microsoft.com/office/word/2006/wordml" xmlns:wps="http://schemas.microsoft.com/office/word/2010/wordprocessingShape" mc:Ignorable="w14 w15 wp14">
+<w:numbering xmlns:wpc="http://schemas.microsoft.com/office/word/2010/wordprocessingCanvas" xmlns:cx="http://schemas.microsoft.com/office/drawing/2014/chartex" xmlns:cx1="http://schemas.microsoft.com/office/drawing/2015/9/8/chartex" xmlns:cx2="http://schemas.microsoft.com/office/drawing/2015/10/21/chartex" xmlns:cx3="http://schemas.microsoft.com/office/drawing/2016/5/9/chartex" xmlns:cx4="http://schemas.microsoft.com/office/drawing/2016/5/10/chartex" xmlns:cx5="http://schemas.microsoft.com/office/drawing/2016/5/11/chartex" xmlns:cx6="http://schemas.microsoft.com/office/drawing/2016/5/12/chartex" xmlns:cx7="http://schemas.microsoft.com/office/drawing/2016/5/13/chartex" xmlns:cx8="http://schemas.microsoft.com/office/drawing/2016/5/14/chartex" xmlns:mc="http://schemas.openxmlformats.org/markup-compatibility/2006" xmlns:aink="http://schemas.microsoft.com/office/drawing/2016/ink" xmlns:am3d="http://schemas.microsoft.com/office/drawing/2017/model3d" xmlns:o="urn:schemas-microsoft-com:office:office" xmlns:r="http://schemas.openxmlformats.org/officeDocument/2006/relationships" xmlns:m="http://schemas.openxmlformats.org/officeDocument/2006/math" xmlns:v="urn:schemas-microsoft-com:vml" xmlns:wp14="http://schemas.microsoft.com/office/word/2010/wordprocessingDrawing" xmlns:wp="http://schemas.openxmlformats.org/drawingml/2006/wordprocessingDrawing" xmlns:w10="urn:schemas-microsoft-com:office:word" xmlns:w="http://schemas.openxmlformats.org/wordprocessingml/2006/main" xmlns:w14="http://schemas.microsoft.com/office/word/2010/wordml" xmlns:w15="http://schemas.microsoft.com/office/word/2012/wordml" xmlns:w16cid="http://schemas.microsoft.com/office/word/2016/wordml/cid" xmlns:w16se="http://schemas.microsoft.com/office/word/2015/wordml/symex" xmlns:wpg="http://schemas.microsoft.com/office/word/2010/wordprocessingGroup" xmlns:wpi="http://schemas.microsoft.com/office/word/2010/wordprocessingInk" xmlns:wne="http://schemas.microsoft.com/office/word/2006/wordml" xmlns:wps="http://schemas.microsoft.com/office/word/2010/wordprocessingShape" mc:Ignorable="w14 w15 w16se w16cid wp14">
   <w:abstractNum w:abstractNumId="0" w15:restartNumberingAfterBreak="0">
     <w:nsid w:val="4AE56D75"/>
     <w:multiLevelType w:val="hybridMultilevel"/>
@@ -1310,7 +1416,7 @@
 </file>
 
 <file path=word/styles.xml><?xml version="1.0" encoding="utf-8"?>
-<w:styles xmlns:mc="http://schemas.openxmlformats.org/markup-compatibility/2006" xmlns:r="http://schemas.openxmlformats.org/officeDocument/2006/relationships" xmlns:w="http://schemas.openxmlformats.org/wordprocessingml/2006/main" xmlns:w14="http://schemas.microsoft.com/office/word/2010/wordml" xmlns:w15="http://schemas.microsoft.com/office/word/2012/wordml" mc:Ignorable="w14 w15">
+<w:styles xmlns:mc="http://schemas.openxmlformats.org/markup-compatibility/2006" xmlns:r="http://schemas.openxmlformats.org/officeDocument/2006/relationships" xmlns:w="http://schemas.openxmlformats.org/wordprocessingml/2006/main" xmlns:w14="http://schemas.microsoft.com/office/word/2010/wordml" xmlns:w15="http://schemas.microsoft.com/office/word/2012/wordml" xmlns:w16cid="http://schemas.microsoft.com/office/word/2016/wordml/cid" xmlns:w16se="http://schemas.microsoft.com/office/word/2015/wordml/symex" mc:Ignorable="w14 w15 w16se w16cid">
   <w:docDefaults>
     <w:rPrDefault>
       <w:rPr>
@@ -1326,7 +1432,7 @@
       </w:pPr>
     </w:pPrDefault>
   </w:docDefaults>
-  <w:latentStyles w:defLockedState="0" w:defUIPriority="99" w:defSemiHidden="0" w:defUnhideWhenUsed="0" w:defQFormat="0" w:count="371">
+  <w:latentStyles w:defLockedState="0" w:defUIPriority="99" w:defSemiHidden="0" w:defUnhideWhenUsed="0" w:defQFormat="0" w:count="375">
     <w:lsdException w:name="Normal" w:uiPriority="0" w:qFormat="1"/>
     <w:lsdException w:name="heading 1" w:uiPriority="9" w:qFormat="1"/>
     <w:lsdException w:name="heading 2" w:semiHidden="1" w:uiPriority="9" w:unhideWhenUsed="1" w:qFormat="1"/>
@@ -1698,6 +1804,10 @@
     <w:lsdException w:name="List Table 5 Dark Accent 6" w:uiPriority="50"/>
     <w:lsdException w:name="List Table 6 Colorful Accent 6" w:uiPriority="51"/>
     <w:lsdException w:name="List Table 7 Colorful Accent 6" w:uiPriority="52"/>
+    <w:lsdException w:name="Mention" w:semiHidden="1" w:unhideWhenUsed="1"/>
+    <w:lsdException w:name="Smart Hyperlink" w:semiHidden="1" w:unhideWhenUsed="1"/>
+    <w:lsdException w:name="Hashtag" w:semiHidden="1" w:unhideWhenUsed="1"/>
+    <w:lsdException w:name="Unresolved Mention" w:semiHidden="1" w:unhideWhenUsed="1"/>
   </w:latentStyles>
   <w:style w:type="paragraph" w:default="1" w:styleId="Normal">
     <w:name w:val="Normal"/>

</xml_diff>